<commit_message>
Fin iteración 13, comienzo iteración 14
</commit_message>
<xml_diff>
--- a/Construcción/Planes de Iteración/Plan de Iteración 13 - Construccion.docx
+++ b/Construcción/Planes de Iteración/Plan de Iteración 13 - Construccion.docx
@@ -1,6 +1,6 @@
 
 <file path=word/document.xml><?xml version="1.0" encoding="utf-8"?>
-<w:document xmlns:wpc="http://schemas.microsoft.com/office/word/2010/wordprocessingCanvas" xmlns:cx="http://schemas.microsoft.com/office/drawing/2014/chartex" xmlns:cx1="http://schemas.microsoft.com/office/drawing/2015/9/8/chartex" xmlns:cx2="http://schemas.microsoft.com/office/drawing/2015/10/21/chartex" xmlns:cx3="http://schemas.microsoft.com/office/drawing/2016/5/9/chartex" xmlns:cx4="http://schemas.microsoft.com/office/drawing/2016/5/10/chartex" xmlns:cx5="http://schemas.microsoft.com/office/drawing/2016/5/11/chartex" xmlns:cx6="http://schemas.microsoft.com/office/drawing/2016/5/12/chartex" xmlns:cx7="http://schemas.microsoft.com/office/drawing/2016/5/13/chartex" xmlns:cx8="http://schemas.microsoft.com/office/drawing/2016/5/14/chartex" xmlns:mc="http://schemas.openxmlformats.org/markup-compatibility/2006" xmlns:aink="http://schemas.microsoft.com/office/drawing/2016/ink" xmlns:am3d="http://schemas.microsoft.com/office/drawing/2017/model3d" xmlns:o="urn:schemas-microsoft-com:office:office" xmlns:r="http://schemas.openxmlformats.org/officeDocument/2006/relationships" xmlns:m="http://schemas.openxmlformats.org/officeDocument/2006/math" xmlns:v="urn:schemas-microsoft-com:vml" xmlns:wp14="http://schemas.microsoft.com/office/word/2010/wordprocessingDrawing" xmlns:wp="http://schemas.openxmlformats.org/drawingml/2006/wordprocessingDrawing" xmlns:w10="urn:schemas-microsoft-com:office:word" xmlns:w="http://schemas.openxmlformats.org/wordprocessingml/2006/main" xmlns:w14="http://schemas.microsoft.com/office/word/2010/wordml" xmlns:w15="http://schemas.microsoft.com/office/word/2012/wordml" xmlns:w16cid="http://schemas.microsoft.com/office/word/2016/wordml/cid" xmlns:w16se="http://schemas.microsoft.com/office/word/2015/wordml/symex" xmlns:wpg="http://schemas.microsoft.com/office/word/2010/wordprocessingGroup" xmlns:wpi="http://schemas.microsoft.com/office/word/2010/wordprocessingInk" xmlns:wne="http://schemas.microsoft.com/office/word/2006/wordml" xmlns:wps="http://schemas.microsoft.com/office/word/2010/wordprocessingShape" mc:Ignorable="w14 w15 w16se w16cid wp14">
+<w:document xmlns:wpc="http://schemas.microsoft.com/office/word/2010/wordprocessingCanvas" xmlns:mc="http://schemas.openxmlformats.org/markup-compatibility/2006" xmlns:o="urn:schemas-microsoft-com:office:office" xmlns:r="http://schemas.openxmlformats.org/officeDocument/2006/relationships" xmlns:m="http://schemas.openxmlformats.org/officeDocument/2006/math" xmlns:v="urn:schemas-microsoft-com:vml" xmlns:wp14="http://schemas.microsoft.com/office/word/2010/wordprocessingDrawing" xmlns:wp="http://schemas.openxmlformats.org/drawingml/2006/wordprocessingDrawing" xmlns:w10="urn:schemas-microsoft-com:office:word" xmlns:w="http://schemas.openxmlformats.org/wordprocessingml/2006/main" xmlns:w14="http://schemas.microsoft.com/office/word/2010/wordml" xmlns:w15="http://schemas.microsoft.com/office/word/2012/wordml" xmlns:wpg="http://schemas.microsoft.com/office/word/2010/wordprocessingGroup" xmlns:wpi="http://schemas.microsoft.com/office/word/2010/wordprocessingInk" xmlns:wne="http://schemas.microsoft.com/office/word/2006/wordml" xmlns:wps="http://schemas.microsoft.com/office/word/2010/wordprocessingShape" mc:Ignorable="w14 w15 wp14">
   <w:body>
     <w:sdt>
       <w:sdtPr>
@@ -580,7 +580,7 @@
       <w:sdtContent>
         <w:p>
           <w:pPr>
-            <w:pStyle w:val="TtuloTDC"/>
+            <w:pStyle w:val="TtulodeTDC"/>
             <w:tabs>
               <w:tab w:val="left" w:pos="5954"/>
             </w:tabs>
@@ -810,8 +810,6 @@
               <w:fldChar w:fldCharType="end"/>
             </w:r>
           </w:hyperlink>
-          <w:bookmarkStart w:id="0" w:name="_GoBack"/>
-          <w:bookmarkEnd w:id="0"/>
         </w:p>
         <w:p>
           <w:pPr>
@@ -1217,25 +1215,25 @@
       <w:pPr>
         <w:pStyle w:val="PSI-Ttulo1"/>
       </w:pPr>
-      <w:bookmarkStart w:id="1" w:name="_Toc524289893"/>
-      <w:bookmarkStart w:id="2" w:name="_Toc43151731"/>
+      <w:bookmarkStart w:id="0" w:name="_Toc524289893"/>
+      <w:bookmarkStart w:id="1" w:name="_Toc43151731"/>
       <w:r>
         <w:t>Introducción</w:t>
       </w:r>
+      <w:bookmarkEnd w:id="0"/>
       <w:bookmarkEnd w:id="1"/>
-      <w:bookmarkEnd w:id="2"/>
     </w:p>
     <w:p>
       <w:pPr>
         <w:pStyle w:val="PSI-Ttulo2"/>
       </w:pPr>
-      <w:bookmarkStart w:id="3" w:name="_Toc524289894"/>
-      <w:bookmarkStart w:id="4" w:name="_Toc43151732"/>
+      <w:bookmarkStart w:id="2" w:name="_Toc524289894"/>
+      <w:bookmarkStart w:id="3" w:name="_Toc43151732"/>
       <w:r>
         <w:t>Propósito</w:t>
       </w:r>
+      <w:bookmarkEnd w:id="2"/>
       <w:bookmarkEnd w:id="3"/>
-      <w:bookmarkEnd w:id="4"/>
     </w:p>
     <w:p>
       <w:pPr>
@@ -1250,25 +1248,25 @@
       <w:pPr>
         <w:pStyle w:val="PSI-Ttulo1"/>
       </w:pPr>
-      <w:bookmarkStart w:id="5" w:name="_Toc524289896"/>
-      <w:bookmarkStart w:id="6" w:name="_Toc43151733"/>
+      <w:bookmarkStart w:id="4" w:name="_Toc524289896"/>
+      <w:bookmarkStart w:id="5" w:name="_Toc43151733"/>
       <w:r>
         <w:t>Objetivos</w:t>
       </w:r>
+      <w:bookmarkEnd w:id="4"/>
       <w:bookmarkEnd w:id="5"/>
-      <w:bookmarkEnd w:id="6"/>
     </w:p>
     <w:p>
       <w:pPr>
         <w:pStyle w:val="PSI-Ttulo2"/>
       </w:pPr>
-      <w:bookmarkStart w:id="7" w:name="_Toc524289897"/>
-      <w:bookmarkStart w:id="8" w:name="_Toc43151734"/>
+      <w:bookmarkStart w:id="6" w:name="_Toc524289897"/>
+      <w:bookmarkStart w:id="7" w:name="_Toc43151734"/>
       <w:r>
         <w:t>Criterios de Evaluación</w:t>
       </w:r>
+      <w:bookmarkEnd w:id="6"/>
       <w:bookmarkEnd w:id="7"/>
-      <w:bookmarkEnd w:id="8"/>
     </w:p>
     <w:p>
       <w:pPr>
@@ -1303,13 +1301,13 @@
       <w:pPr>
         <w:pStyle w:val="PSI-Ttulo1"/>
       </w:pPr>
-      <w:bookmarkStart w:id="9" w:name="_Toc524289898"/>
-      <w:bookmarkStart w:id="10" w:name="_Toc43151735"/>
+      <w:bookmarkStart w:id="8" w:name="_Toc524289898"/>
+      <w:bookmarkStart w:id="9" w:name="_Toc43151735"/>
       <w:r>
         <w:t>Planificación</w:t>
       </w:r>
+      <w:bookmarkEnd w:id="8"/>
       <w:bookmarkEnd w:id="9"/>
-      <w:bookmarkEnd w:id="10"/>
     </w:p>
     <w:p>
       <w:pPr>
@@ -1325,7 +1323,7 @@
     </w:p>
     <w:tbl>
       <w:tblPr>
-        <w:tblStyle w:val="Tablaconcuadrcula4-nfasis1"/>
+        <w:tblStyle w:val="Tabladecuadrcula4-nfasis1"/>
         <w:tblW w:w="0" w:type="auto"/>
         <w:tblLook w:val="04A0" w:firstRow="1" w:lastRow="0" w:firstColumn="1" w:lastColumn="0" w:noHBand="0" w:noVBand="1"/>
       </w:tblPr>
@@ -1486,10 +1484,7 @@
               <w:t xml:space="preserve"> pantalla </w:t>
             </w:r>
             <w:r>
-              <w:t>Asignaturas</w:t>
-            </w:r>
-            <w:r>
-              <w:t xml:space="preserve"> de profesor</w:t>
+              <w:t>Asignaturas de profesor</w:t>
             </w:r>
             <w:r>
               <w:t xml:space="preserve"> (con sus respectivos controles)</w:t>
@@ -1889,15 +1884,7 @@
         <w:t>Además, todos los integrantes deberán b</w:t>
       </w:r>
       <w:r>
-        <w:t xml:space="preserve">uscar enlaces de interés o cursos de </w:t>
-      </w:r>
-      <w:proofErr w:type="spellStart"/>
-      <w:r>
-        <w:t>Ionic</w:t>
-      </w:r>
-      <w:proofErr w:type="spellEnd"/>
-      <w:r>
-        <w:t xml:space="preserve"> para </w:t>
+        <w:t xml:space="preserve">uscar enlaces de interés o cursos de Ionic para </w:t>
       </w:r>
       <w:r>
         <w:t xml:space="preserve">que en </w:t>
@@ -1965,12 +1952,12 @@
       <w:pPr>
         <w:pStyle w:val="PSI-Ttulo1"/>
       </w:pPr>
-      <w:bookmarkStart w:id="11" w:name="_Toc43151736"/>
+      <w:bookmarkStart w:id="10" w:name="_Toc43151736"/>
       <w:r>
         <w:lastRenderedPageBreak/>
         <w:t>Recursos</w:t>
       </w:r>
-      <w:bookmarkEnd w:id="11"/>
+      <w:bookmarkEnd w:id="10"/>
     </w:p>
     <w:p>
       <w:pPr>
@@ -2013,7 +2000,7 @@
       <w:pPr>
         <w:pStyle w:val="PSI-Ttulo1"/>
       </w:pPr>
-      <w:bookmarkStart w:id="12" w:name="_Toc43151737"/>
+      <w:bookmarkStart w:id="11" w:name="_Toc43151737"/>
       <w:r>
         <w:t>Evaluación</w:t>
       </w:r>
@@ -2032,17 +2019,17 @@
       <w:r>
         <w:t>/2020</w:t>
       </w:r>
-      <w:bookmarkEnd w:id="12"/>
+      <w:bookmarkEnd w:id="11"/>
     </w:p>
     <w:p>
       <w:pPr>
         <w:pStyle w:val="PSI-Ttulo1"/>
       </w:pPr>
-      <w:bookmarkStart w:id="13" w:name="_Toc43151738"/>
+      <w:bookmarkStart w:id="12" w:name="_Toc43151738"/>
       <w:r>
         <w:t>Conclusión</w:t>
       </w:r>
-      <w:bookmarkEnd w:id="13"/>
+      <w:bookmarkEnd w:id="12"/>
     </w:p>
     <w:p>
       <w:pPr>
@@ -2052,17 +2039,13 @@
         <w:t>Según las tareas planteadas</w:t>
       </w:r>
       <w:r>
-        <w:t xml:space="preserve"> se han cumplido todas las tareas excepto:</w:t>
+        <w:t xml:space="preserve"> se han cu</w:t>
       </w:r>
-    </w:p>
-    <w:p>
-      <w:pPr>
-        <w:pStyle w:val="Prrafodelista"/>
-        <w:numPr>
-          <w:ilvl w:val="0"/>
-          <w:numId w:val="32"/>
-        </w:numPr>
-      </w:pPr>
+      <w:r>
+        <w:t>mplido todas las tareas excepto las relacionadas con los planes de estudio. Esto se debe a que se tuvo una reunión virtual con los docentes y ha habido mucho cambios que se deberán rediseñar en la próxima iteración.</w:t>
+      </w:r>
+      <w:bookmarkStart w:id="13" w:name="_GoBack"/>
+      <w:bookmarkEnd w:id="13"/>
     </w:p>
     <w:p/>
     <w:p>
@@ -2090,7 +2073,7 @@
 </file>
 
 <file path=word/endnotes.xml><?xml version="1.0" encoding="utf-8"?>
-<w:endnotes xmlns:wpc="http://schemas.microsoft.com/office/word/2010/wordprocessingCanvas" xmlns:cx="http://schemas.microsoft.com/office/drawing/2014/chartex" xmlns:cx1="http://schemas.microsoft.com/office/drawing/2015/9/8/chartex" xmlns:cx2="http://schemas.microsoft.com/office/drawing/2015/10/21/chartex" xmlns:cx3="http://schemas.microsoft.com/office/drawing/2016/5/9/chartex" xmlns:cx4="http://schemas.microsoft.com/office/drawing/2016/5/10/chartex" xmlns:cx5="http://schemas.microsoft.com/office/drawing/2016/5/11/chartex" xmlns:cx6="http://schemas.microsoft.com/office/drawing/2016/5/12/chartex" xmlns:cx7="http://schemas.microsoft.com/office/drawing/2016/5/13/chartex" xmlns:cx8="http://schemas.microsoft.com/office/drawing/2016/5/14/chartex" xmlns:mc="http://schemas.openxmlformats.org/markup-compatibility/2006" xmlns:aink="http://schemas.microsoft.com/office/drawing/2016/ink" xmlns:am3d="http://schemas.microsoft.com/office/drawing/2017/model3d" xmlns:o="urn:schemas-microsoft-com:office:office" xmlns:r="http://schemas.openxmlformats.org/officeDocument/2006/relationships" xmlns:m="http://schemas.openxmlformats.org/officeDocument/2006/math" xmlns:v="urn:schemas-microsoft-com:vml" xmlns:wp14="http://schemas.microsoft.com/office/word/2010/wordprocessingDrawing" xmlns:wp="http://schemas.openxmlformats.org/drawingml/2006/wordprocessingDrawing" xmlns:w10="urn:schemas-microsoft-com:office:word" xmlns:w="http://schemas.openxmlformats.org/wordprocessingml/2006/main" xmlns:w14="http://schemas.microsoft.com/office/word/2010/wordml" xmlns:w15="http://schemas.microsoft.com/office/word/2012/wordml" xmlns:w16cid="http://schemas.microsoft.com/office/word/2016/wordml/cid" xmlns:w16se="http://schemas.microsoft.com/office/word/2015/wordml/symex" xmlns:wpg="http://schemas.microsoft.com/office/word/2010/wordprocessingGroup" xmlns:wpi="http://schemas.microsoft.com/office/word/2010/wordprocessingInk" xmlns:wne="http://schemas.microsoft.com/office/word/2006/wordml" xmlns:wps="http://schemas.microsoft.com/office/word/2010/wordprocessingShape" mc:Ignorable="w14 w15 w16se w16cid wp14">
+<w:endnotes xmlns:wpc="http://schemas.microsoft.com/office/word/2010/wordprocessingCanvas" xmlns:mc="http://schemas.openxmlformats.org/markup-compatibility/2006" xmlns:o="urn:schemas-microsoft-com:office:office" xmlns:r="http://schemas.openxmlformats.org/officeDocument/2006/relationships" xmlns:m="http://schemas.openxmlformats.org/officeDocument/2006/math" xmlns:v="urn:schemas-microsoft-com:vml" xmlns:wp14="http://schemas.microsoft.com/office/word/2010/wordprocessingDrawing" xmlns:wp="http://schemas.openxmlformats.org/drawingml/2006/wordprocessingDrawing" xmlns:w10="urn:schemas-microsoft-com:office:word" xmlns:w="http://schemas.openxmlformats.org/wordprocessingml/2006/main" xmlns:w14="http://schemas.microsoft.com/office/word/2010/wordml" xmlns:w15="http://schemas.microsoft.com/office/word/2012/wordml" xmlns:wpg="http://schemas.microsoft.com/office/word/2010/wordprocessingGroup" xmlns:wpi="http://schemas.microsoft.com/office/word/2010/wordprocessingInk" xmlns:wne="http://schemas.microsoft.com/office/word/2006/wordml" xmlns:wps="http://schemas.microsoft.com/office/word/2010/wordprocessingShape" mc:Ignorable="w14 w15 wp14">
   <w:endnote w:type="separator" w:id="-1">
     <w:p>
       <w:pPr>
@@ -2117,7 +2100,7 @@
 </file>
 
 <file path=word/footer1.xml><?xml version="1.0" encoding="utf-8"?>
-<w:ftr xmlns:wpc="http://schemas.microsoft.com/office/word/2010/wordprocessingCanvas" xmlns:cx="http://schemas.microsoft.com/office/drawing/2014/chartex" xmlns:cx1="http://schemas.microsoft.com/office/drawing/2015/9/8/chartex" xmlns:cx2="http://schemas.microsoft.com/office/drawing/2015/10/21/chartex" xmlns:cx3="http://schemas.microsoft.com/office/drawing/2016/5/9/chartex" xmlns:cx4="http://schemas.microsoft.com/office/drawing/2016/5/10/chartex" xmlns:cx5="http://schemas.microsoft.com/office/drawing/2016/5/11/chartex" xmlns:cx6="http://schemas.microsoft.com/office/drawing/2016/5/12/chartex" xmlns:cx7="http://schemas.microsoft.com/office/drawing/2016/5/13/chartex" xmlns:cx8="http://schemas.microsoft.com/office/drawing/2016/5/14/chartex" xmlns:mc="http://schemas.openxmlformats.org/markup-compatibility/2006" xmlns:aink="http://schemas.microsoft.com/office/drawing/2016/ink" xmlns:am3d="http://schemas.microsoft.com/office/drawing/2017/model3d" xmlns:o="urn:schemas-microsoft-com:office:office" xmlns:r="http://schemas.openxmlformats.org/officeDocument/2006/relationships" xmlns:m="http://schemas.openxmlformats.org/officeDocument/2006/math" xmlns:v="urn:schemas-microsoft-com:vml" xmlns:wp14="http://schemas.microsoft.com/office/word/2010/wordprocessingDrawing" xmlns:wp="http://schemas.openxmlformats.org/drawingml/2006/wordprocessingDrawing" xmlns:w10="urn:schemas-microsoft-com:office:word" xmlns:w="http://schemas.openxmlformats.org/wordprocessingml/2006/main" xmlns:w14="http://schemas.microsoft.com/office/word/2010/wordml" xmlns:w15="http://schemas.microsoft.com/office/word/2012/wordml" xmlns:w16cid="http://schemas.microsoft.com/office/word/2016/wordml/cid" xmlns:w16se="http://schemas.microsoft.com/office/word/2015/wordml/symex" xmlns:wpg="http://schemas.microsoft.com/office/word/2010/wordprocessingGroup" xmlns:wpi="http://schemas.microsoft.com/office/word/2010/wordprocessingInk" xmlns:wne="http://schemas.microsoft.com/office/word/2006/wordml" xmlns:wps="http://schemas.microsoft.com/office/word/2010/wordprocessingShape" mc:Ignorable="w14 w15 w16se w16cid wp14">
+<w:ftr xmlns:wpc="http://schemas.microsoft.com/office/word/2010/wordprocessingCanvas" xmlns:mc="http://schemas.openxmlformats.org/markup-compatibility/2006" xmlns:o="urn:schemas-microsoft-com:office:office" xmlns:r="http://schemas.openxmlformats.org/officeDocument/2006/relationships" xmlns:m="http://schemas.openxmlformats.org/officeDocument/2006/math" xmlns:v="urn:schemas-microsoft-com:vml" xmlns:wp14="http://schemas.microsoft.com/office/word/2010/wordprocessingDrawing" xmlns:wp="http://schemas.openxmlformats.org/drawingml/2006/wordprocessingDrawing" xmlns:w10="urn:schemas-microsoft-com:office:word" xmlns:w="http://schemas.openxmlformats.org/wordprocessingml/2006/main" xmlns:w14="http://schemas.microsoft.com/office/word/2010/wordml" xmlns:w15="http://schemas.microsoft.com/office/word/2012/wordml" xmlns:wpg="http://schemas.microsoft.com/office/word/2010/wordprocessingGroup" xmlns:wpi="http://schemas.microsoft.com/office/word/2010/wordprocessingInk" xmlns:wne="http://schemas.microsoft.com/office/word/2006/wordml" xmlns:wps="http://schemas.microsoft.com/office/word/2010/wordprocessingShape" mc:Ignorable="w14 w15 wp14">
   <w:p>
     <w:pPr>
       <w:tabs>
@@ -2260,7 +2243,7 @@
             <w:rFonts w:asciiTheme="majorHAnsi" w:hAnsiTheme="majorHAnsi" w:cstheme="majorHAnsi"/>
             <w:noProof/>
           </w:rPr>
-          <w:t>7</w:t>
+          <w:t>6</w:t>
         </w:r>
         <w:r>
           <w:rPr>
@@ -2308,7 +2291,7 @@
 </file>
 
 <file path=word/footnotes.xml><?xml version="1.0" encoding="utf-8"?>
-<w:footnotes xmlns:wpc="http://schemas.microsoft.com/office/word/2010/wordprocessingCanvas" xmlns:cx="http://schemas.microsoft.com/office/drawing/2014/chartex" xmlns:cx1="http://schemas.microsoft.com/office/drawing/2015/9/8/chartex" xmlns:cx2="http://schemas.microsoft.com/office/drawing/2015/10/21/chartex" xmlns:cx3="http://schemas.microsoft.com/office/drawing/2016/5/9/chartex" xmlns:cx4="http://schemas.microsoft.com/office/drawing/2016/5/10/chartex" xmlns:cx5="http://schemas.microsoft.com/office/drawing/2016/5/11/chartex" xmlns:cx6="http://schemas.microsoft.com/office/drawing/2016/5/12/chartex" xmlns:cx7="http://schemas.microsoft.com/office/drawing/2016/5/13/chartex" xmlns:cx8="http://schemas.microsoft.com/office/drawing/2016/5/14/chartex" xmlns:mc="http://schemas.openxmlformats.org/markup-compatibility/2006" xmlns:aink="http://schemas.microsoft.com/office/drawing/2016/ink" xmlns:am3d="http://schemas.microsoft.com/office/drawing/2017/model3d" xmlns:o="urn:schemas-microsoft-com:office:office" xmlns:r="http://schemas.openxmlformats.org/officeDocument/2006/relationships" xmlns:m="http://schemas.openxmlformats.org/officeDocument/2006/math" xmlns:v="urn:schemas-microsoft-com:vml" xmlns:wp14="http://schemas.microsoft.com/office/word/2010/wordprocessingDrawing" xmlns:wp="http://schemas.openxmlformats.org/drawingml/2006/wordprocessingDrawing" xmlns:w10="urn:schemas-microsoft-com:office:word" xmlns:w="http://schemas.openxmlformats.org/wordprocessingml/2006/main" xmlns:w14="http://schemas.microsoft.com/office/word/2010/wordml" xmlns:w15="http://schemas.microsoft.com/office/word/2012/wordml" xmlns:w16cid="http://schemas.microsoft.com/office/word/2016/wordml/cid" xmlns:w16se="http://schemas.microsoft.com/office/word/2015/wordml/symex" xmlns:wpg="http://schemas.microsoft.com/office/word/2010/wordprocessingGroup" xmlns:wpi="http://schemas.microsoft.com/office/word/2010/wordprocessingInk" xmlns:wne="http://schemas.microsoft.com/office/word/2006/wordml" xmlns:wps="http://schemas.microsoft.com/office/word/2010/wordprocessingShape" mc:Ignorable="w14 w15 w16se w16cid wp14">
+<w:footnotes xmlns:wpc="http://schemas.microsoft.com/office/word/2010/wordprocessingCanvas" xmlns:mc="http://schemas.openxmlformats.org/markup-compatibility/2006" xmlns:o="urn:schemas-microsoft-com:office:office" xmlns:r="http://schemas.openxmlformats.org/officeDocument/2006/relationships" xmlns:m="http://schemas.openxmlformats.org/officeDocument/2006/math" xmlns:v="urn:schemas-microsoft-com:vml" xmlns:wp14="http://schemas.microsoft.com/office/word/2010/wordprocessingDrawing" xmlns:wp="http://schemas.openxmlformats.org/drawingml/2006/wordprocessingDrawing" xmlns:w10="urn:schemas-microsoft-com:office:word" xmlns:w="http://schemas.openxmlformats.org/wordprocessingml/2006/main" xmlns:w14="http://schemas.microsoft.com/office/word/2010/wordml" xmlns:w15="http://schemas.microsoft.com/office/word/2012/wordml" xmlns:wpg="http://schemas.microsoft.com/office/word/2010/wordprocessingGroup" xmlns:wpi="http://schemas.microsoft.com/office/word/2010/wordprocessingInk" xmlns:wne="http://schemas.microsoft.com/office/word/2006/wordml" xmlns:wps="http://schemas.microsoft.com/office/word/2010/wordprocessingShape" mc:Ignorable="w14 w15 wp14">
   <w:footnote w:type="separator" w:id="-1">
     <w:p>
       <w:pPr>
@@ -2335,7 +2318,7 @@
 </file>
 
 <file path=word/header1.xml><?xml version="1.0" encoding="utf-8"?>
-<w:hdr xmlns:wpc="http://schemas.microsoft.com/office/word/2010/wordprocessingCanvas" xmlns:cx="http://schemas.microsoft.com/office/drawing/2014/chartex" xmlns:cx1="http://schemas.microsoft.com/office/drawing/2015/9/8/chartex" xmlns:cx2="http://schemas.microsoft.com/office/drawing/2015/10/21/chartex" xmlns:cx3="http://schemas.microsoft.com/office/drawing/2016/5/9/chartex" xmlns:cx4="http://schemas.microsoft.com/office/drawing/2016/5/10/chartex" xmlns:cx5="http://schemas.microsoft.com/office/drawing/2016/5/11/chartex" xmlns:cx6="http://schemas.microsoft.com/office/drawing/2016/5/12/chartex" xmlns:cx7="http://schemas.microsoft.com/office/drawing/2016/5/13/chartex" xmlns:cx8="http://schemas.microsoft.com/office/drawing/2016/5/14/chartex" xmlns:mc="http://schemas.openxmlformats.org/markup-compatibility/2006" xmlns:aink="http://schemas.microsoft.com/office/drawing/2016/ink" xmlns:am3d="http://schemas.microsoft.com/office/drawing/2017/model3d" xmlns:o="urn:schemas-microsoft-com:office:office" xmlns:r="http://schemas.openxmlformats.org/officeDocument/2006/relationships" xmlns:m="http://schemas.openxmlformats.org/officeDocument/2006/math" xmlns:v="urn:schemas-microsoft-com:vml" xmlns:wp14="http://schemas.microsoft.com/office/word/2010/wordprocessingDrawing" xmlns:wp="http://schemas.openxmlformats.org/drawingml/2006/wordprocessingDrawing" xmlns:w10="urn:schemas-microsoft-com:office:word" xmlns:w="http://schemas.openxmlformats.org/wordprocessingml/2006/main" xmlns:w14="http://schemas.microsoft.com/office/word/2010/wordml" xmlns:w15="http://schemas.microsoft.com/office/word/2012/wordml" xmlns:w16cid="http://schemas.microsoft.com/office/word/2016/wordml/cid" xmlns:w16se="http://schemas.microsoft.com/office/word/2015/wordml/symex" xmlns:wpg="http://schemas.microsoft.com/office/word/2010/wordprocessingGroup" xmlns:wpi="http://schemas.microsoft.com/office/word/2010/wordprocessingInk" xmlns:wne="http://schemas.microsoft.com/office/word/2006/wordml" xmlns:wps="http://schemas.microsoft.com/office/word/2010/wordprocessingShape" mc:Ignorable="w14 w15 w16se w16cid wp14">
+<w:hdr xmlns:wpc="http://schemas.microsoft.com/office/word/2010/wordprocessingCanvas" xmlns:mc="http://schemas.openxmlformats.org/markup-compatibility/2006" xmlns:o="urn:schemas-microsoft-com:office:office" xmlns:r="http://schemas.openxmlformats.org/officeDocument/2006/relationships" xmlns:m="http://schemas.openxmlformats.org/officeDocument/2006/math" xmlns:v="urn:schemas-microsoft-com:vml" xmlns:wp14="http://schemas.microsoft.com/office/word/2010/wordprocessingDrawing" xmlns:wp="http://schemas.openxmlformats.org/drawingml/2006/wordprocessingDrawing" xmlns:w10="urn:schemas-microsoft-com:office:word" xmlns:w="http://schemas.openxmlformats.org/wordprocessingml/2006/main" xmlns:w14="http://schemas.microsoft.com/office/word/2010/wordml" xmlns:w15="http://schemas.microsoft.com/office/word/2012/wordml" xmlns:wpg="http://schemas.microsoft.com/office/word/2010/wordprocessingGroup" xmlns:wpi="http://schemas.microsoft.com/office/word/2010/wordprocessingInk" xmlns:wne="http://schemas.microsoft.com/office/word/2006/wordml" xmlns:wps="http://schemas.microsoft.com/office/word/2010/wordprocessingShape" mc:Ignorable="w14 w15 wp14">
   <w:p>
     <w:pPr>
       <w:pStyle w:val="Encabezado"/>
@@ -2592,7 +2575,7 @@
 </file>
 
 <file path=word/numbering.xml><?xml version="1.0" encoding="utf-8"?>
-<w:numbering xmlns:wpc="http://schemas.microsoft.com/office/word/2010/wordprocessingCanvas" xmlns:cx="http://schemas.microsoft.com/office/drawing/2014/chartex" xmlns:cx1="http://schemas.microsoft.com/office/drawing/2015/9/8/chartex" xmlns:cx2="http://schemas.microsoft.com/office/drawing/2015/10/21/chartex" xmlns:cx3="http://schemas.microsoft.com/office/drawing/2016/5/9/chartex" xmlns:cx4="http://schemas.microsoft.com/office/drawing/2016/5/10/chartex" xmlns:cx5="http://schemas.microsoft.com/office/drawing/2016/5/11/chartex" xmlns:cx6="http://schemas.microsoft.com/office/drawing/2016/5/12/chartex" xmlns:cx7="http://schemas.microsoft.com/office/drawing/2016/5/13/chartex" xmlns:cx8="http://schemas.microsoft.com/office/drawing/2016/5/14/chartex" xmlns:mc="http://schemas.openxmlformats.org/markup-compatibility/2006" xmlns:aink="http://schemas.microsoft.com/office/drawing/2016/ink" xmlns:am3d="http://schemas.microsoft.com/office/drawing/2017/model3d" xmlns:o="urn:schemas-microsoft-com:office:office" xmlns:r="http://schemas.openxmlformats.org/officeDocument/2006/relationships" xmlns:m="http://schemas.openxmlformats.org/officeDocument/2006/math" xmlns:v="urn:schemas-microsoft-com:vml" xmlns:wp14="http://schemas.microsoft.com/office/word/2010/wordprocessingDrawing" xmlns:wp="http://schemas.openxmlformats.org/drawingml/2006/wordprocessingDrawing" xmlns:w10="urn:schemas-microsoft-com:office:word" xmlns:w="http://schemas.openxmlformats.org/wordprocessingml/2006/main" xmlns:w14="http://schemas.microsoft.com/office/word/2010/wordml" xmlns:w15="http://schemas.microsoft.com/office/word/2012/wordml" xmlns:w16cid="http://schemas.microsoft.com/office/word/2016/wordml/cid" xmlns:w16se="http://schemas.microsoft.com/office/word/2015/wordml/symex" xmlns:wpg="http://schemas.microsoft.com/office/word/2010/wordprocessingGroup" xmlns:wpi="http://schemas.microsoft.com/office/word/2010/wordprocessingInk" xmlns:wne="http://schemas.microsoft.com/office/word/2006/wordml" xmlns:wps="http://schemas.microsoft.com/office/word/2010/wordprocessingShape" mc:Ignorable="w14 w15 w16se w16cid wp14">
+<w:numbering xmlns:wpc="http://schemas.microsoft.com/office/word/2010/wordprocessingCanvas" xmlns:mc="http://schemas.openxmlformats.org/markup-compatibility/2006" xmlns:o="urn:schemas-microsoft-com:office:office" xmlns:r="http://schemas.openxmlformats.org/officeDocument/2006/relationships" xmlns:m="http://schemas.openxmlformats.org/officeDocument/2006/math" xmlns:v="urn:schemas-microsoft-com:vml" xmlns:wp14="http://schemas.microsoft.com/office/word/2010/wordprocessingDrawing" xmlns:wp="http://schemas.openxmlformats.org/drawingml/2006/wordprocessingDrawing" xmlns:w10="urn:schemas-microsoft-com:office:word" xmlns:w="http://schemas.openxmlformats.org/wordprocessingml/2006/main" xmlns:w14="http://schemas.microsoft.com/office/word/2010/wordml" xmlns:w15="http://schemas.microsoft.com/office/word/2012/wordml" xmlns:wpg="http://schemas.microsoft.com/office/word/2010/wordprocessingGroup" xmlns:wpi="http://schemas.microsoft.com/office/word/2010/wordprocessingInk" xmlns:wne="http://schemas.microsoft.com/office/word/2006/wordml" xmlns:wps="http://schemas.microsoft.com/office/word/2010/wordprocessingShape" mc:Ignorable="w14 w15 wp14">
   <w:abstractNum w:abstractNumId="0" w15:restartNumberingAfterBreak="0">
     <w:nsid w:val="00000003"/>
     <w:multiLevelType w:val="multilevel"/>
@@ -6354,7 +6337,7 @@
 </file>
 
 <file path=word/styles.xml><?xml version="1.0" encoding="utf-8"?>
-<w:styles xmlns:mc="http://schemas.openxmlformats.org/markup-compatibility/2006" xmlns:r="http://schemas.openxmlformats.org/officeDocument/2006/relationships" xmlns:w="http://schemas.openxmlformats.org/wordprocessingml/2006/main" xmlns:w14="http://schemas.microsoft.com/office/word/2010/wordml" xmlns:w15="http://schemas.microsoft.com/office/word/2012/wordml" xmlns:w16cid="http://schemas.microsoft.com/office/word/2016/wordml/cid" xmlns:w16se="http://schemas.microsoft.com/office/word/2015/wordml/symex" mc:Ignorable="w14 w15 w16se w16cid">
+<w:styles xmlns:mc="http://schemas.openxmlformats.org/markup-compatibility/2006" xmlns:r="http://schemas.openxmlformats.org/officeDocument/2006/relationships" xmlns:w="http://schemas.openxmlformats.org/wordprocessingml/2006/main" xmlns:w14="http://schemas.microsoft.com/office/word/2010/wordml" xmlns:w15="http://schemas.microsoft.com/office/word/2012/wordml" mc:Ignorable="w14 w15">
   <w:docDefaults>
     <w:rPrDefault>
       <w:rPr>
@@ -6371,7 +6354,7 @@
       </w:pPr>
     </w:pPrDefault>
   </w:docDefaults>
-  <w:latentStyles w:defLockedState="0" w:defUIPriority="99" w:defSemiHidden="0" w:defUnhideWhenUsed="0" w:defQFormat="0" w:count="376">
+  <w:latentStyles w:defLockedState="0" w:defUIPriority="99" w:defSemiHidden="0" w:defUnhideWhenUsed="0" w:defQFormat="0" w:count="371">
     <w:lsdException w:name="Normal" w:uiPriority="0" w:qFormat="1"/>
     <w:lsdException w:name="heading 1" w:uiPriority="0" w:qFormat="1"/>
     <w:lsdException w:name="heading 2" w:semiHidden="1" w:uiPriority="0" w:unhideWhenUsed="1" w:qFormat="1"/>
@@ -6743,11 +6726,6 @@
     <w:lsdException w:name="List Table 5 Dark Accent 6" w:uiPriority="50"/>
     <w:lsdException w:name="List Table 6 Colorful Accent 6" w:uiPriority="51"/>
     <w:lsdException w:name="List Table 7 Colorful Accent 6" w:uiPriority="52"/>
-    <w:lsdException w:name="Mention" w:semiHidden="1" w:unhideWhenUsed="1"/>
-    <w:lsdException w:name="Smart Hyperlink" w:semiHidden="1" w:unhideWhenUsed="1"/>
-    <w:lsdException w:name="Hashtag" w:semiHidden="1" w:unhideWhenUsed="1"/>
-    <w:lsdException w:name="Unresolved Mention" w:semiHidden="1" w:unhideWhenUsed="1"/>
-    <w:lsdException w:name="Smart Link" w:semiHidden="1" w:unhideWhenUsed="1"/>
   </w:latentStyles>
   <w:style w:type="paragraph" w:default="1" w:styleId="Normal">
     <w:name w:val="Normal"/>
@@ -7232,7 +7210,7 @@
       <w:u w:val="single"/>
     </w:rPr>
   </w:style>
-  <w:style w:type="paragraph" w:styleId="TtuloTDC">
+  <w:style w:type="paragraph" w:styleId="TtulodeTDC">
     <w:name w:val="TOC Heading"/>
     <w:basedOn w:val="Ttulo1"/>
     <w:next w:val="Normal"/>
@@ -7407,11 +7385,11 @@
     <w:qFormat/>
     <w:rsid w:val="005F60BA"/>
   </w:style>
-  <w:style w:type="paragraph" w:styleId="Ttulo">
+  <w:style w:type="paragraph" w:styleId="Puesto">
     <w:name w:val="Title"/>
     <w:basedOn w:val="Normal"/>
     <w:next w:val="Normal"/>
-    <w:link w:val="TtuloCar"/>
+    <w:link w:val="PuestoCar"/>
     <w:uiPriority w:val="10"/>
     <w:qFormat/>
     <w:rsid w:val="009A3173"/>
@@ -7431,10 +7409,10 @@
       <w:szCs w:val="52"/>
     </w:rPr>
   </w:style>
-  <w:style w:type="character" w:customStyle="1" w:styleId="TtuloCar">
-    <w:name w:val="Título Car"/>
+  <w:style w:type="character" w:customStyle="1" w:styleId="PuestoCar">
+    <w:name w:val="Puesto Car"/>
     <w:basedOn w:val="Fuentedeprrafopredeter"/>
-    <w:link w:val="Ttulo"/>
+    <w:link w:val="Puesto"/>
     <w:uiPriority w:val="10"/>
     <w:rsid w:val="009A3173"/>
     <w:rPr>
@@ -7448,7 +7426,7 @@
   </w:style>
   <w:style w:type="paragraph" w:customStyle="1" w:styleId="PSI-Ttulo">
     <w:name w:val="PSI - Título"/>
-    <w:basedOn w:val="Ttulo"/>
+    <w:basedOn w:val="Puesto"/>
     <w:autoRedefine/>
     <w:qFormat/>
     <w:rsid w:val="009A3173"/>
@@ -7515,7 +7493,7 @@
       <w:contextualSpacing/>
     </w:pPr>
   </w:style>
-  <w:style w:type="table" w:styleId="Tablaconcuadrcula1clara-nfasis5">
+  <w:style w:type="table" w:styleId="Tabladecuadrcula1clara-nfasis5">
     <w:name w:val="Grid Table 1 Light Accent 5"/>
     <w:basedOn w:val="Tablanormal"/>
     <w:uiPriority w:val="46"/>
@@ -7572,7 +7550,7 @@
       </w:rPr>
     </w:tblStylePr>
   </w:style>
-  <w:style w:type="table" w:styleId="Tablaconcuadrcula2-nfasis1">
+  <w:style w:type="table" w:styleId="Tabladecuadrcula2-nfasis1">
     <w:name w:val="Grid Table 2 Accent 1"/>
     <w:basedOn w:val="Tablanormal"/>
     <w:uiPriority w:val="47"/>
@@ -7647,7 +7625,7 @@
       </w:tcPr>
     </w:tblStylePr>
   </w:style>
-  <w:style w:type="table" w:styleId="Tablaconcuadrcula4-nfasis1">
+  <w:style w:type="table" w:styleId="Tabladecuadrcula4-nfasis1">
     <w:name w:val="Grid Table 4 Accent 1"/>
     <w:basedOn w:val="Tablanormal"/>
     <w:uiPriority w:val="49"/>
@@ -8033,7 +8011,7 @@
 </file>
 
 <file path=customXml/itemProps2.xml><?xml version="1.0" encoding="utf-8"?>
-<ds:datastoreItem xmlns:ds="http://schemas.openxmlformats.org/officeDocument/2006/customXml" ds:itemID="{1DE1214A-1C83-4773-BCE4-00E53B7621D7}">
+<ds:datastoreItem xmlns:ds="http://schemas.openxmlformats.org/officeDocument/2006/customXml" ds:itemID="{759BF781-327D-4EE3-895D-80BE304A0BC4}">
   <ds:schemaRefs>
     <ds:schemaRef ds:uri="http://schemas.openxmlformats.org/officeDocument/2006/bibliography"/>
   </ds:schemaRefs>

</xml_diff>